<commit_message>
Put my student number to the word doc
</commit_message>
<xml_diff>
--- a/TermProject_SUT-G4.docx
+++ b/TermProject_SUT-G4.docx
@@ -1,6 +1,6 @@
 
 <file path=word/document.xml><?xml version="1.0" encoding="utf-8"?>
-<w:document xmlns:wpc="http://schemas.microsoft.com/office/word/2010/wordprocessingCanvas" xmlns:cx="http://schemas.microsoft.com/office/drawing/2014/chartex" xmlns:cx1="http://schemas.microsoft.com/office/drawing/2015/9/8/chartex" xmlns:cx2="http://schemas.microsoft.com/office/drawing/2015/10/21/chartex" xmlns:cx3="http://schemas.microsoft.com/office/drawing/2016/5/9/chartex" xmlns:cx4="http://schemas.microsoft.com/office/drawing/2016/5/10/chartex" xmlns:cx5="http://schemas.microsoft.com/office/drawing/2016/5/11/chartex" xmlns:cx6="http://schemas.microsoft.com/office/drawing/2016/5/12/chartex" xmlns:cx7="http://schemas.microsoft.com/office/drawing/2016/5/13/chartex" xmlns:cx8="http://schemas.microsoft.com/office/drawing/2016/5/14/chartex" xmlns:mc="http://schemas.openxmlformats.org/markup-compatibility/2006" xmlns:aink="http://schemas.microsoft.com/office/drawing/2016/ink" xmlns:am3d="http://schemas.microsoft.com/office/drawing/2017/model3d" xmlns:o="urn:schemas-microsoft-com:office:office" xmlns:r="http://schemas.openxmlformats.org/officeDocument/2006/relationships" xmlns:m="http://schemas.openxmlformats.org/officeDocument/2006/math" xmlns:v="urn:schemas-microsoft-com:vml" xmlns:wp14="http://schemas.microsoft.com/office/word/2010/wordprocessingDrawing" xmlns:wp="http://schemas.openxmlformats.org/drawingml/2006/wordprocessingDrawing" xmlns:w10="urn:schemas-microsoft-com:office:word" xmlns:w="http://schemas.openxmlformats.org/wordprocessingml/2006/main" xmlns:w14="http://schemas.microsoft.com/office/word/2010/wordml" xmlns:w15="http://schemas.microsoft.com/office/word/2012/wordml" xmlns:w16cex="http://schemas.microsoft.com/office/word/2018/wordml/cex" xmlns:w16cid="http://schemas.microsoft.com/office/word/2016/wordml/cid" xmlns:w16="http://schemas.microsoft.com/office/word/2018/wordml" xmlns:w16sdtdh="http://schemas.microsoft.com/office/word/2020/wordml/sdtdatahash" xmlns:w16se="http://schemas.microsoft.com/office/word/2015/wordml/symex" xmlns:wpg="http://schemas.microsoft.com/office/word/2010/wordprocessingGroup" xmlns:wpi="http://schemas.microsoft.com/office/word/2010/wordprocessingInk" xmlns:wne="http://schemas.microsoft.com/office/word/2006/wordml" xmlns:wps="http://schemas.microsoft.com/office/word/2010/wordprocessingShape" mc:Ignorable="w14 w15 w16se w16cid w16 w16cex w16sdtdh wp14">
+<w:document xmlns:wpc="http://schemas.microsoft.com/office/word/2010/wordprocessingCanvas" xmlns:cx="http://schemas.microsoft.com/office/drawing/2014/chartex" xmlns:mc="http://schemas.openxmlformats.org/markup-compatibility/2006" xmlns:o="urn:schemas-microsoft-com:office:office" xmlns:r="http://schemas.openxmlformats.org/officeDocument/2006/relationships" xmlns:m="http://schemas.openxmlformats.org/officeDocument/2006/math" xmlns:v="urn:schemas-microsoft-com:vml" xmlns:wp14="http://schemas.microsoft.com/office/word/2010/wordprocessingDrawing" xmlns:wp="http://schemas.openxmlformats.org/drawingml/2006/wordprocessingDrawing" xmlns:w10="urn:schemas-microsoft-com:office:word" xmlns:w="http://schemas.openxmlformats.org/wordprocessingml/2006/main" xmlns:w14="http://schemas.microsoft.com/office/word/2010/wordml" xmlns:w15="http://schemas.microsoft.com/office/word/2012/wordml" xmlns:w16se="http://schemas.microsoft.com/office/word/2015/wordml/symex" xmlns:wpg="http://schemas.microsoft.com/office/word/2010/wordprocessingGroup" xmlns:wpi="http://schemas.microsoft.com/office/word/2010/wordprocessingInk" xmlns:wne="http://schemas.microsoft.com/office/word/2006/wordml" xmlns:wps="http://schemas.microsoft.com/office/word/2010/wordprocessingShape" mc:Ignorable="w14 w15 w16se wp14">
   <w:body>
     <w:p>
       <w:pPr>
@@ -64,17 +64,59 @@
       <w:pPr>
         <w:jc w:val="right"/>
         <w:rPr>
+          <w:rFonts w:ascii="微軟正黑體" w:eastAsia="微軟正黑體" w:hAnsi="微軟正黑體"/>
+          <w:sz w:val="20"/>
+          <w:szCs w:val="20"/>
+        </w:rPr>
+      </w:pPr>
+      <w:r>
+        <w:rPr>
           <w:rFonts w:ascii="微軟正黑體" w:eastAsia="微軟正黑體" w:hAnsi="微軟正黑體" w:hint="eastAsia"/>
           <w:sz w:val="20"/>
           <w:szCs w:val="20"/>
         </w:rPr>
-      </w:pPr>
+        <w:t>1</w:t>
+      </w:r>
+      <w:r>
+        <w:rPr>
+          <w:rFonts w:ascii="微軟正黑體" w:eastAsia="微軟正黑體" w:hAnsi="微軟正黑體"/>
+          <w:sz w:val="20"/>
+          <w:szCs w:val="20"/>
+        </w:rPr>
+        <w:t>10526005-</w:t>
+      </w:r>
       <w:r>
         <w:rPr>
           <w:rFonts w:ascii="微軟正黑體" w:eastAsia="微軟正黑體" w:hAnsi="微軟正黑體" w:hint="eastAsia"/>
           <w:sz w:val="20"/>
           <w:szCs w:val="20"/>
         </w:rPr>
+        <w:t>林季陽</w:t>
+      </w:r>
+      <w:r>
+        <w:rPr>
+          <w:rFonts w:ascii="微軟正黑體" w:eastAsia="微軟正黑體" w:hAnsi="微軟正黑體"/>
+          <w:sz w:val="20"/>
+          <w:szCs w:val="20"/>
+        </w:rPr>
+        <w:t>-1</w:t>
+      </w:r>
+    </w:p>
+    <w:p>
+      <w:pPr>
+        <w:jc w:val="right"/>
+        <w:rPr>
+          <w:rFonts w:ascii="微軟正黑體" w:eastAsia="微軟正黑體" w:hAnsi="微軟正黑體"/>
+          <w:sz w:val="20"/>
+          <w:szCs w:val="20"/>
+        </w:rPr>
+      </w:pPr>
+      <w:r>
+        <w:rPr>
+          <w:rFonts w:ascii="微軟正黑體" w:eastAsia="微軟正黑體" w:hAnsi="微軟正黑體" w:hint="eastAsia"/>
+          <w:sz w:val="20"/>
+          <w:szCs w:val="20"/>
+        </w:rPr>
         <w:t>1</w:t>
       </w:r>
       <w:r>
@@ -83,7 +125,7 @@
           <w:sz w:val="20"/>
           <w:szCs w:val="20"/>
         </w:rPr>
-        <w:t>10526005-</w:t>
+        <w:t>10525005-</w:t>
       </w:r>
       <w:r>
         <w:rPr>
@@ -91,124 +133,94 @@
           <w:sz w:val="20"/>
           <w:szCs w:val="20"/>
         </w:rPr>
-        <w:t>林季陽</w:t>
-      </w:r>
-      <w:r>
-        <w:rPr>
-          <w:rFonts w:ascii="微軟正黑體" w:eastAsia="微軟正黑體" w:hAnsi="微軟正黑體"/>
-          <w:sz w:val="20"/>
-          <w:szCs w:val="20"/>
-        </w:rPr>
-        <w:t>-</w:t>
-      </w:r>
-      <w:r>
-        <w:rPr>
-          <w:rFonts w:ascii="微軟正黑體" w:eastAsia="微軟正黑體" w:hAnsi="微軟正黑體"/>
-          <w:sz w:val="20"/>
-          <w:szCs w:val="20"/>
+        <w:t>葉智竣-</w:t>
+      </w:r>
+      <w:r>
+        <w:rPr>
+          <w:rFonts w:ascii="微軟正黑體" w:eastAsia="微軟正黑體" w:hAnsi="微軟正黑體"/>
+          <w:sz w:val="20"/>
+          <w:szCs w:val="20"/>
+        </w:rPr>
+        <w:t>2</w:t>
+      </w:r>
+    </w:p>
+    <w:p>
+      <w:pPr>
+        <w:jc w:val="right"/>
+        <w:rPr>
+          <w:rFonts w:ascii="微軟正黑體" w:eastAsia="微軟正黑體" w:hAnsi="微軟正黑體"/>
+          <w:sz w:val="20"/>
+          <w:szCs w:val="20"/>
+        </w:rPr>
+      </w:pPr>
+      <w:r>
+        <w:rPr>
+          <w:rFonts w:ascii="微軟正黑體" w:eastAsia="微軟正黑體" w:hAnsi="微軟正黑體" w:hint="eastAsia"/>
+          <w:sz w:val="20"/>
+          <w:szCs w:val="20"/>
+        </w:rPr>
+        <w:t>林文涵</w:t>
+      </w:r>
+      <w:r>
+        <w:rPr>
+          <w:rFonts w:ascii="微軟正黑體" w:eastAsia="微軟正黑體" w:hAnsi="微軟正黑體"/>
+          <w:sz w:val="20"/>
+          <w:szCs w:val="20"/>
+        </w:rPr>
+        <w:t>-3</w:t>
+      </w:r>
+    </w:p>
+    <w:p>
+      <w:pPr>
+        <w:jc w:val="right"/>
+        <w:rPr>
+          <w:rFonts w:ascii="微軟正黑體" w:eastAsia="微軟正黑體" w:hAnsi="微軟正黑體"/>
+          <w:sz w:val="20"/>
+          <w:szCs w:val="20"/>
+        </w:rPr>
+      </w:pPr>
+      <w:r>
+        <w:rPr>
+          <w:rFonts w:ascii="微軟正黑體" w:eastAsia="DengXian" w:hAnsi="微軟正黑體" w:hint="eastAsia"/>
+          <w:sz w:val="20"/>
+          <w:szCs w:val="20"/>
+          <w:lang w:eastAsia="zh-CN"/>
         </w:rPr>
         <w:t>1</w:t>
       </w:r>
+      <w:r>
+        <w:rPr>
+          <w:rFonts w:ascii="微軟正黑體" w:eastAsia="DengXian" w:hAnsi="微軟正黑體"/>
+          <w:sz w:val="20"/>
+          <w:szCs w:val="20"/>
+          <w:lang w:eastAsia="zh-CN"/>
+        </w:rPr>
+        <w:t>10522130-</w:t>
+      </w:r>
+      <w:bookmarkStart w:id="0" w:name="_GoBack"/>
+      <w:bookmarkEnd w:id="0"/>
+      <w:r>
+        <w:rPr>
+          <w:rFonts w:ascii="微軟正黑體" w:eastAsia="微軟正黑體" w:hAnsi="微軟正黑體" w:hint="eastAsia"/>
+          <w:sz w:val="20"/>
+          <w:szCs w:val="20"/>
+        </w:rPr>
+        <w:t>李信鋌</w:t>
+      </w:r>
+      <w:r>
+        <w:rPr>
+          <w:rFonts w:ascii="微軟正黑體" w:eastAsia="微軟正黑體" w:hAnsi="微軟正黑體"/>
+          <w:sz w:val="20"/>
+          <w:szCs w:val="20"/>
+        </w:rPr>
+        <w:t>-4</w:t>
+      </w:r>
     </w:p>
     <w:p>
       <w:pPr>
         <w:jc w:val="right"/>
         <w:rPr>
           <w:rFonts w:ascii="微軟正黑體" w:eastAsia="微軟正黑體" w:hAnsi="微軟正黑體"/>
-          <w:sz w:val="20"/>
-          <w:szCs w:val="20"/>
-        </w:rPr>
-      </w:pPr>
-      <w:r>
-        <w:rPr>
-          <w:rFonts w:ascii="微軟正黑體" w:eastAsia="微軟正黑體" w:hAnsi="微軟正黑體" w:hint="eastAsia"/>
-          <w:sz w:val="20"/>
-          <w:szCs w:val="20"/>
-        </w:rPr>
-        <w:t>1</w:t>
-      </w:r>
-      <w:r>
-        <w:rPr>
-          <w:rFonts w:ascii="微軟正黑體" w:eastAsia="微軟正黑體" w:hAnsi="微軟正黑體"/>
-          <w:sz w:val="20"/>
-          <w:szCs w:val="20"/>
-        </w:rPr>
-        <w:t>10525005-</w:t>
-      </w:r>
-      <w:r>
-        <w:rPr>
-          <w:rFonts w:ascii="微軟正黑體" w:eastAsia="微軟正黑體" w:hAnsi="微軟正黑體" w:hint="eastAsia"/>
-          <w:sz w:val="20"/>
-          <w:szCs w:val="20"/>
-        </w:rPr>
-        <w:t>葉智竣-</w:t>
-      </w:r>
-      <w:r>
-        <w:rPr>
-          <w:rFonts w:ascii="微軟正黑體" w:eastAsia="微軟正黑體" w:hAnsi="微軟正黑體"/>
-          <w:sz w:val="20"/>
-          <w:szCs w:val="20"/>
-        </w:rPr>
-        <w:t>2</w:t>
-      </w:r>
-    </w:p>
-    <w:p>
-      <w:pPr>
-        <w:jc w:val="right"/>
-        <w:rPr>
-          <w:rFonts w:ascii="微軟正黑體" w:eastAsia="微軟正黑體" w:hAnsi="微軟正黑體"/>
-          <w:sz w:val="20"/>
-          <w:szCs w:val="20"/>
-        </w:rPr>
-      </w:pPr>
-      <w:r>
-        <w:rPr>
-          <w:rFonts w:ascii="微軟正黑體" w:eastAsia="微軟正黑體" w:hAnsi="微軟正黑體" w:hint="eastAsia"/>
-          <w:sz w:val="20"/>
-          <w:szCs w:val="20"/>
-        </w:rPr>
-        <w:t>林文涵</w:t>
-      </w:r>
-      <w:r>
-        <w:rPr>
-          <w:rFonts w:ascii="微軟正黑體" w:eastAsia="微軟正黑體" w:hAnsi="微軟正黑體"/>
-          <w:sz w:val="20"/>
-          <w:szCs w:val="20"/>
-        </w:rPr>
-        <w:t>-3</w:t>
-      </w:r>
-    </w:p>
-    <w:p>
-      <w:pPr>
-        <w:jc w:val="right"/>
-        <w:rPr>
-          <w:rFonts w:ascii="微軟正黑體" w:eastAsia="微軟正黑體" w:hAnsi="微軟正黑體"/>
-          <w:sz w:val="20"/>
-          <w:szCs w:val="20"/>
-        </w:rPr>
-      </w:pPr>
-      <w:r>
-        <w:rPr>
-          <w:rFonts w:ascii="微軟正黑體" w:eastAsia="微軟正黑體" w:hAnsi="微軟正黑體" w:hint="eastAsia"/>
-          <w:sz w:val="20"/>
-          <w:szCs w:val="20"/>
-        </w:rPr>
-        <w:t>李信鋌</w:t>
-      </w:r>
-      <w:r>
-        <w:rPr>
-          <w:rFonts w:ascii="微軟正黑體" w:eastAsia="微軟正黑體" w:hAnsi="微軟正黑體"/>
-          <w:sz w:val="20"/>
-          <w:szCs w:val="20"/>
-        </w:rPr>
-        <w:t>-4</w:t>
-      </w:r>
-    </w:p>
-    <w:p>
-      <w:pPr>
-        <w:jc w:val="right"/>
-        <w:rPr>
-          <w:rFonts w:ascii="微軟正黑體" w:eastAsia="微軟正黑體" w:hAnsi="微軟正黑體" w:hint="eastAsia"/>
           <w:sz w:val="20"/>
           <w:szCs w:val="20"/>
         </w:rPr>
@@ -403,9 +415,6 @@
           <w:numId w:val="2"/>
         </w:numPr>
         <w:ind w:leftChars="0"/>
-        <w:rPr>
-          <w:rFonts w:hint="eastAsia"/>
-        </w:rPr>
       </w:pPr>
       <w:r>
         <w:rPr>
@@ -428,9 +437,6 @@
           <w:numId w:val="2"/>
         </w:numPr>
         <w:ind w:leftChars="0"/>
-        <w:rPr>
-          <w:rFonts w:hint="eastAsia"/>
-        </w:rPr>
       </w:pPr>
       <w:r>
         <w:rPr>
@@ -465,9 +471,6 @@
           <w:numId w:val="2"/>
         </w:numPr>
         <w:ind w:leftChars="0"/>
-        <w:rPr>
-          <w:rFonts w:hint="eastAsia"/>
-        </w:rPr>
       </w:pPr>
       <w:r>
         <w:rPr>
@@ -496,9 +499,6 @@
           <w:numId w:val="2"/>
         </w:numPr>
         <w:ind w:leftChars="0"/>
-        <w:rPr>
-          <w:rFonts w:hint="eastAsia"/>
-        </w:rPr>
       </w:pPr>
       <w:r>
         <w:rPr>
@@ -550,11 +550,6 @@
       </w:r>
     </w:p>
     <w:p>
-      <w:pPr>
-        <w:rPr>
-          <w:rFonts w:hint="eastAsia"/>
-        </w:rPr>
-      </w:pPr>
       <w:r>
         <w:rPr>
           <w:rFonts w:hint="eastAsia"/>
@@ -569,11 +564,6 @@
       </w:r>
     </w:p>
     <w:p>
-      <w:pPr>
-        <w:rPr>
-          <w:rFonts w:hint="eastAsia"/>
-        </w:rPr>
-      </w:pPr>
       <w:r>
         <w:t xml:space="preserve">1. </w:t>
       </w:r>
@@ -790,7 +780,7 @@
 </file>
 
 <file path=word/numbering.xml><?xml version="1.0" encoding="utf-8"?>
-<w:numbering xmlns:wpc="http://schemas.microsoft.com/office/word/2010/wordprocessingCanvas" xmlns:cx="http://schemas.microsoft.com/office/drawing/2014/chartex" xmlns:cx1="http://schemas.microsoft.com/office/drawing/2015/9/8/chartex" xmlns:cx2="http://schemas.microsoft.com/office/drawing/2015/10/21/chartex" xmlns:cx3="http://schemas.microsoft.com/office/drawing/2016/5/9/chartex" xmlns:cx4="http://schemas.microsoft.com/office/drawing/2016/5/10/chartex" xmlns:cx5="http://schemas.microsoft.com/office/drawing/2016/5/11/chartex" xmlns:cx6="http://schemas.microsoft.com/office/drawing/2016/5/12/chartex" xmlns:cx7="http://schemas.microsoft.com/office/drawing/2016/5/13/chartex" xmlns:cx8="http://schemas.microsoft.com/office/drawing/2016/5/14/chartex" xmlns:mc="http://schemas.openxmlformats.org/markup-compatibility/2006" xmlns:aink="http://schemas.microsoft.com/office/drawing/2016/ink" xmlns:am3d="http://schemas.microsoft.com/office/drawing/2017/model3d" xmlns:o="urn:schemas-microsoft-com:office:office" xmlns:r="http://schemas.openxmlformats.org/officeDocument/2006/relationships" xmlns:m="http://schemas.openxmlformats.org/officeDocument/2006/math" xmlns:v="urn:schemas-microsoft-com:vml" xmlns:wp14="http://schemas.microsoft.com/office/word/2010/wordprocessingDrawing" xmlns:wp="http://schemas.openxmlformats.org/drawingml/2006/wordprocessingDrawing" xmlns:w10="urn:schemas-microsoft-com:office:word" xmlns:w="http://schemas.openxmlformats.org/wordprocessingml/2006/main" xmlns:w14="http://schemas.microsoft.com/office/word/2010/wordml" xmlns:w15="http://schemas.microsoft.com/office/word/2012/wordml" xmlns:w16cex="http://schemas.microsoft.com/office/word/2018/wordml/cex" xmlns:w16cid="http://schemas.microsoft.com/office/word/2016/wordml/cid" xmlns:w16="http://schemas.microsoft.com/office/word/2018/wordml" xmlns:w16sdtdh="http://schemas.microsoft.com/office/word/2020/wordml/sdtdatahash" xmlns:w16se="http://schemas.microsoft.com/office/word/2015/wordml/symex" xmlns:wpg="http://schemas.microsoft.com/office/word/2010/wordprocessingGroup" xmlns:wpi="http://schemas.microsoft.com/office/word/2010/wordprocessingInk" xmlns:wne="http://schemas.microsoft.com/office/word/2006/wordml" xmlns:wps="http://schemas.microsoft.com/office/word/2010/wordprocessingShape" mc:Ignorable="w14 w15 w16se w16cid w16 w16cex w16sdtdh wp14">
+<w:numbering xmlns:wpc="http://schemas.microsoft.com/office/word/2010/wordprocessingCanvas" xmlns:cx="http://schemas.microsoft.com/office/drawing/2014/chartex" xmlns:mc="http://schemas.openxmlformats.org/markup-compatibility/2006" xmlns:o="urn:schemas-microsoft-com:office:office" xmlns:r="http://schemas.openxmlformats.org/officeDocument/2006/relationships" xmlns:m="http://schemas.openxmlformats.org/officeDocument/2006/math" xmlns:v="urn:schemas-microsoft-com:vml" xmlns:wp14="http://schemas.microsoft.com/office/word/2010/wordprocessingDrawing" xmlns:wp="http://schemas.openxmlformats.org/drawingml/2006/wordprocessingDrawing" xmlns:w10="urn:schemas-microsoft-com:office:word" xmlns:w="http://schemas.openxmlformats.org/wordprocessingml/2006/main" xmlns:w14="http://schemas.microsoft.com/office/word/2010/wordml" xmlns:w15="http://schemas.microsoft.com/office/word/2012/wordml" xmlns:w16se="http://schemas.microsoft.com/office/word/2015/wordml/symex" xmlns:wpg="http://schemas.microsoft.com/office/word/2010/wordprocessingGroup" xmlns:wpi="http://schemas.microsoft.com/office/word/2010/wordprocessingInk" xmlns:wne="http://schemas.microsoft.com/office/word/2006/wordml" xmlns:wps="http://schemas.microsoft.com/office/word/2010/wordprocessingShape" mc:Ignorable="w14 w15 w16se wp14">
   <w:abstractNum w:abstractNumId="0" w15:restartNumberingAfterBreak="0">
     <w:nsid w:val="33C67A28"/>
     <w:multiLevelType w:val="hybridMultilevel"/>
@@ -979,7 +969,7 @@
 </file>
 
 <file path=word/styles.xml><?xml version="1.0" encoding="utf-8"?>
-<w:styles xmlns:mc="http://schemas.openxmlformats.org/markup-compatibility/2006" xmlns:r="http://schemas.openxmlformats.org/officeDocument/2006/relationships" xmlns:w="http://schemas.openxmlformats.org/wordprocessingml/2006/main" xmlns:w14="http://schemas.microsoft.com/office/word/2010/wordml" xmlns:w15="http://schemas.microsoft.com/office/word/2012/wordml" xmlns:w16cex="http://schemas.microsoft.com/office/word/2018/wordml/cex" xmlns:w16cid="http://schemas.microsoft.com/office/word/2016/wordml/cid" xmlns:w16="http://schemas.microsoft.com/office/word/2018/wordml" xmlns:w16sdtdh="http://schemas.microsoft.com/office/word/2020/wordml/sdtdatahash" xmlns:w16se="http://schemas.microsoft.com/office/word/2015/wordml/symex" mc:Ignorable="w14 w15 w16se w16cid w16 w16cex w16sdtdh">
+<w:styles xmlns:mc="http://schemas.openxmlformats.org/markup-compatibility/2006" xmlns:r="http://schemas.openxmlformats.org/officeDocument/2006/relationships" xmlns:w="http://schemas.openxmlformats.org/wordprocessingml/2006/main" xmlns:w14="http://schemas.microsoft.com/office/word/2010/wordml" xmlns:w15="http://schemas.microsoft.com/office/word/2012/wordml" xmlns:w16se="http://schemas.microsoft.com/office/word/2015/wordml/symex" mc:Ignorable="w14 w15 w16se">
   <w:docDefaults>
     <w:rPrDefault>
       <w:rPr>
@@ -992,7 +982,7 @@
     </w:rPrDefault>
     <w:pPrDefault/>
   </w:docDefaults>
-  <w:latentStyles w:defLockedState="0" w:defUIPriority="99" w:defSemiHidden="0" w:defUnhideWhenUsed="0" w:defQFormat="0" w:count="376">
+  <w:latentStyles w:defLockedState="0" w:defUIPriority="99" w:defSemiHidden="0" w:defUnhideWhenUsed="0" w:defQFormat="0" w:count="371">
     <w:lsdException w:name="Normal" w:uiPriority="0" w:qFormat="1"/>
     <w:lsdException w:name="heading 1" w:uiPriority="9" w:qFormat="1"/>
     <w:lsdException w:name="heading 2" w:semiHidden="1" w:uiPriority="9" w:unhideWhenUsed="1" w:qFormat="1"/>
@@ -1098,6 +1088,7 @@
     <w:lsdException w:name="HTML Sample" w:semiHidden="1" w:unhideWhenUsed="1"/>
     <w:lsdException w:name="HTML Typewriter" w:semiHidden="1" w:unhideWhenUsed="1"/>
     <w:lsdException w:name="HTML Variable" w:semiHidden="1" w:unhideWhenUsed="1"/>
+    <w:lsdException w:name="Normal Table" w:semiHidden="1" w:unhideWhenUsed="1"/>
     <w:lsdException w:name="annotation subject" w:semiHidden="1" w:unhideWhenUsed="1"/>
     <w:lsdException w:name="No List" w:semiHidden="1" w:unhideWhenUsed="1"/>
     <w:lsdException w:name="Outline List 1" w:semiHidden="1" w:unhideWhenUsed="1"/>
@@ -1144,8 +1135,10 @@
     <w:lsdException w:name="Table Subtle 2" w:semiHidden="1" w:unhideWhenUsed="1"/>
     <w:lsdException w:name="Table Web 1" w:semiHidden="1" w:unhideWhenUsed="1"/>
     <w:lsdException w:name="Table Web 2" w:semiHidden="1" w:unhideWhenUsed="1"/>
+    <w:lsdException w:name="Table Web 3" w:semiHidden="1" w:unhideWhenUsed="1"/>
     <w:lsdException w:name="Balloon Text" w:semiHidden="1" w:unhideWhenUsed="1"/>
     <w:lsdException w:name="Table Grid" w:uiPriority="39"/>
+    <w:lsdException w:name="Table Theme" w:semiHidden="1" w:unhideWhenUsed="1"/>
     <w:lsdException w:name="Placeholder Text" w:semiHidden="1"/>
     <w:lsdException w:name="No Spacing" w:uiPriority="1" w:qFormat="1"/>
     <w:lsdException w:name="Light Shading" w:uiPriority="60"/>
@@ -1361,11 +1354,6 @@
     <w:lsdException w:name="List Table 5 Dark Accent 6" w:uiPriority="50"/>
     <w:lsdException w:name="List Table 6 Colorful Accent 6" w:uiPriority="51"/>
     <w:lsdException w:name="List Table 7 Colorful Accent 6" w:uiPriority="52"/>
-    <w:lsdException w:name="Mention" w:semiHidden="1" w:unhideWhenUsed="1"/>
-    <w:lsdException w:name="Smart Hyperlink" w:semiHidden="1" w:unhideWhenUsed="1"/>
-    <w:lsdException w:name="Hashtag" w:semiHidden="1" w:unhideWhenUsed="1"/>
-    <w:lsdException w:name="Unresolved Mention" w:semiHidden="1" w:unhideWhenUsed="1"/>
-    <w:lsdException w:name="Smart Link" w:semiHidden="1" w:unhideWhenUsed="1"/>
   </w:latentStyles>
   <w:style w:type="paragraph" w:default="1" w:styleId="a">
     <w:name w:val="Normal"/>

</xml_diff>

<commit_message>
Put my student number on the SUT doc
</commit_message>
<xml_diff>
--- a/TermProject_SUT-G4.docx
+++ b/TermProject_SUT-G4.docx
@@ -1,6 +1,6 @@
 
 <file path=word/document.xml><?xml version="1.0" encoding="utf-8"?>
-<w:document xmlns:wpc="http://schemas.microsoft.com/office/word/2010/wordprocessingCanvas" xmlns:cx="http://schemas.microsoft.com/office/drawing/2014/chartex" xmlns:mc="http://schemas.openxmlformats.org/markup-compatibility/2006" xmlns:o="urn:schemas-microsoft-com:office:office" xmlns:r="http://schemas.openxmlformats.org/officeDocument/2006/relationships" xmlns:m="http://schemas.openxmlformats.org/officeDocument/2006/math" xmlns:v="urn:schemas-microsoft-com:vml" xmlns:wp14="http://schemas.microsoft.com/office/word/2010/wordprocessingDrawing" xmlns:wp="http://schemas.openxmlformats.org/drawingml/2006/wordprocessingDrawing" xmlns:w10="urn:schemas-microsoft-com:office:word" xmlns:w="http://schemas.openxmlformats.org/wordprocessingml/2006/main" xmlns:w14="http://schemas.microsoft.com/office/word/2010/wordml" xmlns:w15="http://schemas.microsoft.com/office/word/2012/wordml" xmlns:w16se="http://schemas.microsoft.com/office/word/2015/wordml/symex" xmlns:wpg="http://schemas.microsoft.com/office/word/2010/wordprocessingGroup" xmlns:wpi="http://schemas.microsoft.com/office/word/2010/wordprocessingInk" xmlns:wne="http://schemas.microsoft.com/office/word/2006/wordml" xmlns:wps="http://schemas.microsoft.com/office/word/2010/wordprocessingShape" mc:Ignorable="w14 w15 w16se wp14">
+<w:document xmlns:wpc="http://schemas.microsoft.com/office/word/2010/wordprocessingCanvas" xmlns:cx="http://schemas.microsoft.com/office/drawing/2014/chartex" xmlns:cx1="http://schemas.microsoft.com/office/drawing/2015/9/8/chartex" xmlns:cx2="http://schemas.microsoft.com/office/drawing/2015/10/21/chartex" xmlns:cx3="http://schemas.microsoft.com/office/drawing/2016/5/9/chartex" xmlns:cx4="http://schemas.microsoft.com/office/drawing/2016/5/10/chartex" xmlns:cx5="http://schemas.microsoft.com/office/drawing/2016/5/11/chartex" xmlns:cx6="http://schemas.microsoft.com/office/drawing/2016/5/12/chartex" xmlns:cx7="http://schemas.microsoft.com/office/drawing/2016/5/13/chartex" xmlns:cx8="http://schemas.microsoft.com/office/drawing/2016/5/14/chartex" xmlns:mc="http://schemas.openxmlformats.org/markup-compatibility/2006" xmlns:aink="http://schemas.microsoft.com/office/drawing/2016/ink" xmlns:am3d="http://schemas.microsoft.com/office/drawing/2017/model3d" xmlns:o="urn:schemas-microsoft-com:office:office" xmlns:r="http://schemas.openxmlformats.org/officeDocument/2006/relationships" xmlns:m="http://schemas.openxmlformats.org/officeDocument/2006/math" xmlns:v="urn:schemas-microsoft-com:vml" xmlns:wp14="http://schemas.microsoft.com/office/word/2010/wordprocessingDrawing" xmlns:wp="http://schemas.openxmlformats.org/drawingml/2006/wordprocessingDrawing" xmlns:w10="urn:schemas-microsoft-com:office:word" xmlns:w="http://schemas.openxmlformats.org/wordprocessingml/2006/main" xmlns:w14="http://schemas.microsoft.com/office/word/2010/wordml" xmlns:w15="http://schemas.microsoft.com/office/word/2012/wordml" xmlns:w16cex="http://schemas.microsoft.com/office/word/2018/wordml/cex" xmlns:w16cid="http://schemas.microsoft.com/office/word/2016/wordml/cid" xmlns:w16="http://schemas.microsoft.com/office/word/2018/wordml" xmlns:w16sdtdh="http://schemas.microsoft.com/office/word/2020/wordml/sdtdatahash" xmlns:w16se="http://schemas.microsoft.com/office/word/2015/wordml/symex" xmlns:wpg="http://schemas.microsoft.com/office/word/2010/wordprocessingGroup" xmlns:wpi="http://schemas.microsoft.com/office/word/2010/wordprocessingInk" xmlns:wne="http://schemas.microsoft.com/office/word/2006/wordml" xmlns:wps="http://schemas.microsoft.com/office/word/2010/wordprocessingShape" mc:Ignorable="w14 w15 w16se w16cid w16 w16cex w16sdtdh wp14">
   <w:body>
     <w:p>
       <w:pPr>
@@ -159,6 +159,14 @@
           <w:sz w:val="20"/>
           <w:szCs w:val="20"/>
         </w:rPr>
+        <w:t>110522101-</w:t>
+      </w:r>
+      <w:r>
+        <w:rPr>
+          <w:rFonts w:ascii="微軟正黑體" w:eastAsia="微軟正黑體" w:hAnsi="微軟正黑體" w:hint="eastAsia"/>
+          <w:sz w:val="20"/>
+          <w:szCs w:val="20"/>
+        </w:rPr>
         <w:t>林文涵</w:t>
       </w:r>
       <w:r>
@@ -197,8 +205,6 @@
         </w:rPr>
         <w:t>10522130-</w:t>
       </w:r>
-      <w:bookmarkStart w:id="0" w:name="_GoBack"/>
-      <w:bookmarkEnd w:id="0"/>
       <w:r>
         <w:rPr>
           <w:rFonts w:ascii="微軟正黑體" w:eastAsia="微軟正黑體" w:hAnsi="微軟正黑體" w:hint="eastAsia"/>
@@ -573,14 +579,12 @@
         </w:rPr>
         <w:t>使用</w:t>
       </w:r>
-      <w:proofErr w:type="spellStart"/>
       <w:r>
         <w:rPr>
           <w:rFonts w:hint="eastAsia"/>
         </w:rPr>
         <w:t>tkinter</w:t>
       </w:r>
-      <w:proofErr w:type="spellEnd"/>
       <w:r>
         <w:rPr>
           <w:rFonts w:hint="eastAsia"/>
@@ -780,7 +784,7 @@
 </file>
 
 <file path=word/numbering.xml><?xml version="1.0" encoding="utf-8"?>
-<w:numbering xmlns:wpc="http://schemas.microsoft.com/office/word/2010/wordprocessingCanvas" xmlns:cx="http://schemas.microsoft.com/office/drawing/2014/chartex" xmlns:mc="http://schemas.openxmlformats.org/markup-compatibility/2006" xmlns:o="urn:schemas-microsoft-com:office:office" xmlns:r="http://schemas.openxmlformats.org/officeDocument/2006/relationships" xmlns:m="http://schemas.openxmlformats.org/officeDocument/2006/math" xmlns:v="urn:schemas-microsoft-com:vml" xmlns:wp14="http://schemas.microsoft.com/office/word/2010/wordprocessingDrawing" xmlns:wp="http://schemas.openxmlformats.org/drawingml/2006/wordprocessingDrawing" xmlns:w10="urn:schemas-microsoft-com:office:word" xmlns:w="http://schemas.openxmlformats.org/wordprocessingml/2006/main" xmlns:w14="http://schemas.microsoft.com/office/word/2010/wordml" xmlns:w15="http://schemas.microsoft.com/office/word/2012/wordml" xmlns:w16se="http://schemas.microsoft.com/office/word/2015/wordml/symex" xmlns:wpg="http://schemas.microsoft.com/office/word/2010/wordprocessingGroup" xmlns:wpi="http://schemas.microsoft.com/office/word/2010/wordprocessingInk" xmlns:wne="http://schemas.microsoft.com/office/word/2006/wordml" xmlns:wps="http://schemas.microsoft.com/office/word/2010/wordprocessingShape" mc:Ignorable="w14 w15 w16se wp14">
+<w:numbering xmlns:wpc="http://schemas.microsoft.com/office/word/2010/wordprocessingCanvas" xmlns:cx="http://schemas.microsoft.com/office/drawing/2014/chartex" xmlns:cx1="http://schemas.microsoft.com/office/drawing/2015/9/8/chartex" xmlns:cx2="http://schemas.microsoft.com/office/drawing/2015/10/21/chartex" xmlns:cx3="http://schemas.microsoft.com/office/drawing/2016/5/9/chartex" xmlns:cx4="http://schemas.microsoft.com/office/drawing/2016/5/10/chartex" xmlns:cx5="http://schemas.microsoft.com/office/drawing/2016/5/11/chartex" xmlns:cx6="http://schemas.microsoft.com/office/drawing/2016/5/12/chartex" xmlns:cx7="http://schemas.microsoft.com/office/drawing/2016/5/13/chartex" xmlns:cx8="http://schemas.microsoft.com/office/drawing/2016/5/14/chartex" xmlns:mc="http://schemas.openxmlformats.org/markup-compatibility/2006" xmlns:aink="http://schemas.microsoft.com/office/drawing/2016/ink" xmlns:am3d="http://schemas.microsoft.com/office/drawing/2017/model3d" xmlns:o="urn:schemas-microsoft-com:office:office" xmlns:r="http://schemas.openxmlformats.org/officeDocument/2006/relationships" xmlns:m="http://schemas.openxmlformats.org/officeDocument/2006/math" xmlns:v="urn:schemas-microsoft-com:vml" xmlns:wp14="http://schemas.microsoft.com/office/word/2010/wordprocessingDrawing" xmlns:wp="http://schemas.openxmlformats.org/drawingml/2006/wordprocessingDrawing" xmlns:w10="urn:schemas-microsoft-com:office:word" xmlns:w="http://schemas.openxmlformats.org/wordprocessingml/2006/main" xmlns:w14="http://schemas.microsoft.com/office/word/2010/wordml" xmlns:w15="http://schemas.microsoft.com/office/word/2012/wordml" xmlns:w16cex="http://schemas.microsoft.com/office/word/2018/wordml/cex" xmlns:w16cid="http://schemas.microsoft.com/office/word/2016/wordml/cid" xmlns:w16="http://schemas.microsoft.com/office/word/2018/wordml" xmlns:w16sdtdh="http://schemas.microsoft.com/office/word/2020/wordml/sdtdatahash" xmlns:w16se="http://schemas.microsoft.com/office/word/2015/wordml/symex" xmlns:wpg="http://schemas.microsoft.com/office/word/2010/wordprocessingGroup" xmlns:wpi="http://schemas.microsoft.com/office/word/2010/wordprocessingInk" xmlns:wne="http://schemas.microsoft.com/office/word/2006/wordml" xmlns:wps="http://schemas.microsoft.com/office/word/2010/wordprocessingShape" mc:Ignorable="w14 w15 w16se w16cid w16 w16cex w16sdtdh wp14">
   <w:abstractNum w:abstractNumId="0" w15:restartNumberingAfterBreak="0">
     <w:nsid w:val="33C67A28"/>
     <w:multiLevelType w:val="hybridMultilevel"/>
@@ -969,7 +973,7 @@
 </file>
 
 <file path=word/styles.xml><?xml version="1.0" encoding="utf-8"?>
-<w:styles xmlns:mc="http://schemas.openxmlformats.org/markup-compatibility/2006" xmlns:r="http://schemas.openxmlformats.org/officeDocument/2006/relationships" xmlns:w="http://schemas.openxmlformats.org/wordprocessingml/2006/main" xmlns:w14="http://schemas.microsoft.com/office/word/2010/wordml" xmlns:w15="http://schemas.microsoft.com/office/word/2012/wordml" xmlns:w16se="http://schemas.microsoft.com/office/word/2015/wordml/symex" mc:Ignorable="w14 w15 w16se">
+<w:styles xmlns:mc="http://schemas.openxmlformats.org/markup-compatibility/2006" xmlns:r="http://schemas.openxmlformats.org/officeDocument/2006/relationships" xmlns:w="http://schemas.openxmlformats.org/wordprocessingml/2006/main" xmlns:w14="http://schemas.microsoft.com/office/word/2010/wordml" xmlns:w15="http://schemas.microsoft.com/office/word/2012/wordml" xmlns:w16cex="http://schemas.microsoft.com/office/word/2018/wordml/cex" xmlns:w16cid="http://schemas.microsoft.com/office/word/2016/wordml/cid" xmlns:w16="http://schemas.microsoft.com/office/word/2018/wordml" xmlns:w16sdtdh="http://schemas.microsoft.com/office/word/2020/wordml/sdtdatahash" xmlns:w16se="http://schemas.microsoft.com/office/word/2015/wordml/symex" mc:Ignorable="w14 w15 w16se w16cid w16 w16cex w16sdtdh">
   <w:docDefaults>
     <w:rPrDefault>
       <w:rPr>
@@ -982,7 +986,7 @@
     </w:rPrDefault>
     <w:pPrDefault/>
   </w:docDefaults>
-  <w:latentStyles w:defLockedState="0" w:defUIPriority="99" w:defSemiHidden="0" w:defUnhideWhenUsed="0" w:defQFormat="0" w:count="371">
+  <w:latentStyles w:defLockedState="0" w:defUIPriority="99" w:defSemiHidden="0" w:defUnhideWhenUsed="0" w:defQFormat="0" w:count="376">
     <w:lsdException w:name="Normal" w:uiPriority="0" w:qFormat="1"/>
     <w:lsdException w:name="heading 1" w:uiPriority="9" w:qFormat="1"/>
     <w:lsdException w:name="heading 2" w:semiHidden="1" w:uiPriority="9" w:unhideWhenUsed="1" w:qFormat="1"/>
@@ -1088,7 +1092,6 @@
     <w:lsdException w:name="HTML Sample" w:semiHidden="1" w:unhideWhenUsed="1"/>
     <w:lsdException w:name="HTML Typewriter" w:semiHidden="1" w:unhideWhenUsed="1"/>
     <w:lsdException w:name="HTML Variable" w:semiHidden="1" w:unhideWhenUsed="1"/>
-    <w:lsdException w:name="Normal Table" w:semiHidden="1" w:unhideWhenUsed="1"/>
     <w:lsdException w:name="annotation subject" w:semiHidden="1" w:unhideWhenUsed="1"/>
     <w:lsdException w:name="No List" w:semiHidden="1" w:unhideWhenUsed="1"/>
     <w:lsdException w:name="Outline List 1" w:semiHidden="1" w:unhideWhenUsed="1"/>
@@ -1131,11 +1134,8 @@
     <w:lsdException w:name="Table Contemporary" w:semiHidden="1" w:unhideWhenUsed="1"/>
     <w:lsdException w:name="Table Elegant" w:semiHidden="1" w:unhideWhenUsed="1"/>
     <w:lsdException w:name="Table Professional" w:semiHidden="1" w:unhideWhenUsed="1"/>
-    <w:lsdException w:name="Table Subtle 1" w:semiHidden="1" w:unhideWhenUsed="1"/>
     <w:lsdException w:name="Table Subtle 2" w:semiHidden="1" w:unhideWhenUsed="1"/>
     <w:lsdException w:name="Table Web 1" w:semiHidden="1" w:unhideWhenUsed="1"/>
-    <w:lsdException w:name="Table Web 2" w:semiHidden="1" w:unhideWhenUsed="1"/>
-    <w:lsdException w:name="Table Web 3" w:semiHidden="1" w:unhideWhenUsed="1"/>
     <w:lsdException w:name="Balloon Text" w:semiHidden="1" w:unhideWhenUsed="1"/>
     <w:lsdException w:name="Table Grid" w:uiPriority="39"/>
     <w:lsdException w:name="Table Theme" w:semiHidden="1" w:unhideWhenUsed="1"/>
@@ -1354,6 +1354,11 @@
     <w:lsdException w:name="List Table 5 Dark Accent 6" w:uiPriority="50"/>
     <w:lsdException w:name="List Table 6 Colorful Accent 6" w:uiPriority="51"/>
     <w:lsdException w:name="List Table 7 Colorful Accent 6" w:uiPriority="52"/>
+    <w:lsdException w:name="Mention" w:semiHidden="1" w:unhideWhenUsed="1"/>
+    <w:lsdException w:name="Smart Hyperlink" w:semiHidden="1" w:unhideWhenUsed="1"/>
+    <w:lsdException w:name="Hashtag" w:semiHidden="1" w:unhideWhenUsed="1"/>
+    <w:lsdException w:name="Unresolved Mention" w:semiHidden="1" w:unhideWhenUsed="1"/>
+    <w:lsdException w:name="Smart Link" w:semiHidden="1" w:unhideWhenUsed="1"/>
   </w:latentStyles>
   <w:style w:type="paragraph" w:default="1" w:styleId="a">
     <w:name w:val="Normal"/>

</xml_diff>